<commit_message>
Added testing data and values for ProtQuant
</commit_message>
<xml_diff>
--- a/GeneTK/Test_Data/GelViz Test Sequence.docx
+++ b/GeneTK/Test_Data/GelViz Test Sequence.docx
@@ -4,31 +4,15 @@
   <w:body>
     <w:p>
       <w:r>
-        <w:t>GTAGAC</w:t>
-      </w:r>
-      <w:r>
-        <w:t>AAAAAAAAAAAAAAAAAAAAAAAAAAAAAAAAAAAAAAAAAAAAAAAAAAAAAAAAAAAAAAAAAAAAAAAAAAAAAAAAAAAAAAAAAAAAAAAAAAAAAAAAAAAAAAAAAAAAAAAAAAAAAAAAAAAAAAAAAAAAAAAAAAAAAAAAAAAAAAAAAAAAAAAAAAAAAAAAAAAAAAAAAAAAAAAAAAAAAAAAAAAAAAAAAAAAAAAAAAAAAAAA</w:t>
-      </w:r>
-      <w:r>
-        <w:t>GTAGACAAAAAAAAAAAAAAAAAAAAAAAAAAAAAAAAAAAAAAAAAAAAAAAAAAAAAAAAAAAAAAAAAAAAAAAAAAAAAAAAAAAAAAAAAAAAAAAAAAAAAAAAAAAAAAAAAAAAAAAAAAAAAAAAAAAAAAAAAAAAAAAAAAAAAAAAAAAAAAAAAAAAAAAAAAAAAAAAAAAAAAAAAAAAAAAAAAAAAAAAAAAAAAAAAAAAAAAAAAAAAAAAAAAAAAAAAAAAAAAAAAAAAAAAAAAAAAAAAAAAAAAAAAAAAAAAAAAAAAAAAAAAAAAAAAAAAAAAAAAAAAAAAAAAAAAAAAAAAAAAAAAAAAAAAAAAAAAAAAAAAAAAAAAAAGGCGCCAAAAAAAAAAAAAAAAAAAAAAAAAAAAAAAAAAAAAAAAAAAAAAAAAAAAAAAAAAAAAAAAAAAAAAAAAAAAAAAAAAAAAAAAAAAAAAAAAAAAAAAAAAAAAAAAAAAAAAAAAAAAAAA AAAAAAAAAAAAAAAAAAAAAAAAAAAAAAAAAAAAAAAAAAAAAAAAAAAAAAAAAAAAAAAAAAAAAAAAAAAAAAAAAAAAAAAAAAAAAAAAA</w:t>
-      </w:r>
-      <w:r>
-        <w:t>GTAGAC</w:t>
-      </w:r>
-      <w:bookmarkStart w:id="0" w:name="_GoBack"/>
-      <w:bookmarkEnd w:id="0"/>
-      <w:r>
-        <w:t xml:space="preserve">AAAAAAAAAAAAAAAAAAAAAAAAAAAAAAAAAAAAAAAAAAAAAAAAAAAAAAAAAAAAAAAAAAAAAAAAAAAAAAAAAAAAAAAAAAAAAAAAAAAAAAAAAAAAAAAAAAAAAAA </w:t>
-      </w:r>
-      <w:r>
-        <w:t>GGATCC</w:t>
-      </w:r>
-      <w:r>
-        <w:t>AAAAAAAAAAAAAAAAAAAAAAAAAAAAAAAAAAAAAAAAAAAAAAAAAAAAAAAAAAAAAAAAAAAAAAAAAAAAAAAAAAAAAAAAAAAAAAAAAAAAAAAAAAAAAAAAAAAAAAAAAAAAAAAAAAAAAAAAAAAAAAAAAAAAAAAAAAAAAAAAAAAAAAAAAAAAAAAAAAAAAAAAAAAAAAAAAAAAAAAAAAAAAAAAAAAAAAAAAAAAAAAAAAAAAAAAAAAAAAAAAAAAAAAAAAAAAAAAAAAAAAAAAAAAAAAGGATCCAAAAAAAAAAAAAAAAAAAAAAAAAAAAAAAAAAAAAAAAAAAAAAAAAAAAAA</w:t>
+        <w:t>GTAGACAAAAAAAAAAAAAAAAAAAAAAAAAAAAAAAAAAAAAAAAAAAAAAAAAAAAAAAAAAAAAAAAAAAAAAAAAAAAAAAAAAAAAAAAAAAAAAAAAAAAAAAAAAAAAAAAAAAAAAAAAAAAAAAAAAAAAAAAAAAAAAAAAAAAAAAAAAAAAAAAAAAAAAAAAAAAAAAAAAAAAAAAAAAAAAAAAAAAAAAAAAAAAAAAAAAAAAAAAAAAAAAAGTAGACAAAAAAAAAAAAAAAAAAAAAAAAAAAAAAAAAAAAAAAAAAAAAAAAAAAAAAAAAAAAAAAAAAAAAAAAAAAAAAAAAAAAAAAAAAAAAAAAAAAAAAAAAAAAAAAAAAAAAAAAAAAAAAAAAAAAAAAAAAAAAAAAAAAAAAAAAAAAAAAAAAAAAAAAAAAAAAAAAAAAAAAAAAAAAAAAAAAAAAAAAAAAAAAAAAAAAAAAAAAAAAAAAAAAAAAAAAAAAAAAAAAAAAAAAAAAAAAAAAAAAAAAAAAAAAAAAAAAAAAAAAAAAAAAAAAAAAAAAAAAAAAAAAAAAAAAAAAAAAAAAAAAAAAAAAAAAAAAAAAAAAAAAAAAAGGCGCCAAAAAAAAAAAAAAAAAAAAAAAAAAAAAAAAAAAAAAAAAAAAAAAAAAAAAAAAAAAAAAAAAAAAAAAAAAAAAAAAAAAAAAAAAAAAAAAAAAAAAAAAAAAAAAAAAAAAAAAAAAAAAAA AAAAAAAAAAAAAAAAAAAAAAAAAAAAAAAAAAAAAAAAAAAAAAAAAAAAAAAAAAAAAAAAAAAAAAAAAAAAAAAAAAAAAAAAAAAAAAAAAGTAGACAAAAAAAAAAAAAAAAAAAAAAAAAAAAAAAAAAAAAAAAAAAAAAAAAAAAAAAAAAAAAAAAAAAAAAAAAAAAAAAAAAAAAAAAAAAAAAAAAAAAAAAAAAAAAAAAAAAAAAA GGATCCAAAAAAAAAAAAAAAAAAAAAAAAAAAAAAAAAAAAAAAAAAAAAAAAAAAAAAAAAAAAAAAAAAAAAAAAAAAAAAAAAAAAAAAAAAAAAAAAAAAAAAAAAAAAAAAAAAAAAAAAAAAAAAAAAAAAAAAAAAAAAAAAAAAAAAAAAAAAAAAAAAAAAAAAAAAAAAAAAAAAAAAAAAAAAAAAAAAAAAAAAAAAAAAAAAAAAAAAAAAAAAAAAAAAAAAAAAAAAAAAAAAAAAAAAAAAAAAAAAAAAAAAAAAAAAAGGATCCAAAAAAAAAAAAAAAAAAAAAAAAAAAAAAAAAAAAAAAAAAAAAAAAAAAAAA</w:t>
       </w:r>
     </w:p>
     <w:p/>
-    <w:p/>
+    <w:p>
+      <w:r>
+        <w:t>Well 1:</w:t>
+      </w:r>
+    </w:p>
     <w:p>
       <w:r>
         <w:t>225</w:t>
@@ -47,75 +31,29 @@
     <w:p/>
     <w:p>
       <w:r>
-        <w:t>215</w:t>
-      </w:r>
-    </w:p>
-    <w:p/>
-    <w:p>
-      <w:r>
-        <w:t>270</w:t>
+        <w:t>Well 2:</w:t>
       </w:r>
     </w:p>
     <w:p>
       <w:r>
-        <w:t>55</w:t>
+        <w:t>222</w:t>
       </w:r>
     </w:p>
     <w:p>
       <w:r>
-        <w:t xml:space="preserve">(325 if </w:t>
-      </w:r>
-      <w:proofErr w:type="spellStart"/>
-      <w:r>
-        <w:t>BamHI</w:t>
-      </w:r>
-      <w:proofErr w:type="spellEnd"/>
-      <w:r>
-        <w:t xml:space="preserve"> not working)</w:t>
-      </w:r>
-    </w:p>
-    <w:p/>
-    <w:p>
-      <w:pPr>
-        <w:pStyle w:val="ListParagraph"/>
-        <w:numPr>
-          <w:ilvl w:val="0"/>
-          <w:numId w:val="1"/>
-        </w:numPr>
-      </w:pPr>
-      <w:r>
-        <w:t>ERRORS</w:t>
+        <w:t>271</w:t>
       </w:r>
     </w:p>
     <w:p>
-      <w:pPr>
-        <w:pStyle w:val="ListParagraph"/>
-        <w:numPr>
-          <w:ilvl w:val="1"/>
-          <w:numId w:val="1"/>
-        </w:numPr>
-      </w:pPr>
-      <w:proofErr w:type="spellStart"/>
       <w:r>
-        <w:t>BamHI</w:t>
+        <w:t>54</w:t>
       </w:r>
-      <w:proofErr w:type="spellEnd"/>
-      <w:r>
-        <w:t xml:space="preserve"> not in list</w:t>
-      </w:r>
+      <w:bookmarkStart w:id="0" w:name="_GoBack"/>
+      <w:bookmarkEnd w:id="0"/>
     </w:p>
-    <w:p>
-      <w:pPr>
-        <w:pStyle w:val="ListParagraph"/>
-        <w:numPr>
-          <w:ilvl w:val="1"/>
-          <w:numId w:val="1"/>
-        </w:numPr>
-      </w:pPr>
-      <w:r>
-        <w:t>First well had band at 712</w:t>
-      </w:r>
-    </w:p>
+    <w:p/>
+    <w:p/>
+    <w:p/>
     <w:sectPr>
       <w:pgSz w:w="12240" w:h="15840"/>
       <w:pgMar w:top="1440" w:right="1440" w:bottom="1440" w:left="1440" w:header="720" w:footer="720" w:gutter="0"/>

</xml_diff>